<commit_message>
Finished weekly report and started scaler dot product
</commit_message>
<xml_diff>
--- a/Reports/Weekly Report 29.docx
+++ b/Reports/Weekly Report 29.docx
@@ -1,6 +1,6 @@
 
 <file path=word/document.xml><?xml version="1.0" encoding="utf-8"?>
-<w:document xmlns:wpc="http://schemas.microsoft.com/office/word/2010/wordprocessingCanvas" xmlns:cx="http://schemas.microsoft.com/office/drawing/2014/chartex" xmlns:cx1="http://schemas.microsoft.com/office/drawing/2015/9/8/chartex" xmlns:mc="http://schemas.openxmlformats.org/markup-compatibility/2006" xmlns:o="urn:schemas-microsoft-com:office:office" xmlns:r="http://schemas.openxmlformats.org/officeDocument/2006/relationships" xmlns:m="http://schemas.openxmlformats.org/officeDocument/2006/math" xmlns:v="urn:schemas-microsoft-com:vml" xmlns:wp14="http://schemas.microsoft.com/office/word/2010/wordprocessingDrawing" xmlns:wp="http://schemas.openxmlformats.org/drawingml/2006/wordprocessingDrawing" xmlns:w10="urn:schemas-microsoft-com:office:word" xmlns:w="http://schemas.openxmlformats.org/wordprocessingml/2006/main" xmlns:w14="http://schemas.microsoft.com/office/word/2010/wordml" xmlns:w15="http://schemas.microsoft.com/office/word/2012/wordml" xmlns:w16se="http://schemas.microsoft.com/office/word/2015/wordml/symex" xmlns:wpg="http://schemas.microsoft.com/office/word/2010/wordprocessingGroup" xmlns:wpi="http://schemas.microsoft.com/office/word/2010/wordprocessingInk" xmlns:wne="http://schemas.microsoft.com/office/word/2006/wordml" xmlns:wps="http://schemas.microsoft.com/office/word/2010/wordprocessingShape" mc:Ignorable="w14 w15 w16se wp14">
+<w:document xmlns:wpc="http://schemas.microsoft.com/office/word/2010/wordprocessingCanvas" xmlns:cx="http://schemas.microsoft.com/office/drawing/2014/chartex" xmlns:cx1="http://schemas.microsoft.com/office/drawing/2015/9/8/chartex" xmlns:cx2="http://schemas.microsoft.com/office/drawing/2015/10/21/chartex" xmlns:cx3="http://schemas.microsoft.com/office/drawing/2016/5/9/chartex" xmlns:cx4="http://schemas.microsoft.com/office/drawing/2016/5/10/chartex" xmlns:cx5="http://schemas.microsoft.com/office/drawing/2016/5/11/chartex" xmlns:cx6="http://schemas.microsoft.com/office/drawing/2016/5/12/chartex" xmlns:cx7="http://schemas.microsoft.com/office/drawing/2016/5/13/chartex" xmlns:cx8="http://schemas.microsoft.com/office/drawing/2016/5/14/chartex" xmlns:mc="http://schemas.openxmlformats.org/markup-compatibility/2006" xmlns:aink="http://schemas.microsoft.com/office/drawing/2016/ink" xmlns:am3d="http://schemas.microsoft.com/office/drawing/2017/model3d" xmlns:o="urn:schemas-microsoft-com:office:office" xmlns:r="http://schemas.openxmlformats.org/officeDocument/2006/relationships" xmlns:m="http://schemas.openxmlformats.org/officeDocument/2006/math" xmlns:v="urn:schemas-microsoft-com:vml" xmlns:wp14="http://schemas.microsoft.com/office/word/2010/wordprocessingDrawing" xmlns:wp="http://schemas.openxmlformats.org/drawingml/2006/wordprocessingDrawing" xmlns:w10="urn:schemas-microsoft-com:office:word" xmlns:w="http://schemas.openxmlformats.org/wordprocessingml/2006/main" xmlns:w14="http://schemas.microsoft.com/office/word/2010/wordml" xmlns:w15="http://schemas.microsoft.com/office/word/2012/wordml" xmlns:w16cid="http://schemas.microsoft.com/office/word/2016/wordml/cid" xmlns:w16se="http://schemas.microsoft.com/office/word/2015/wordml/symex" xmlns:wpg="http://schemas.microsoft.com/office/word/2010/wordprocessingGroup" xmlns:wpi="http://schemas.microsoft.com/office/word/2010/wordprocessingInk" xmlns:wne="http://schemas.microsoft.com/office/word/2006/wordml" xmlns:wps="http://schemas.microsoft.com/office/word/2010/wordprocessingShape" mc:Ignorable="w14 w15 w16se w16cid wp14">
   <w:body>
     <w:p>
       <w:pPr>
@@ -237,13 +237,8 @@
           </w:tcPr>
           <w:p>
             <w:r>
-              <w:t xml:space="preserve">Zach </w:t>
-            </w:r>
-            <w:proofErr w:type="spellStart"/>
-            <w:r>
-              <w:t>Overy</w:t>
-            </w:r>
-            <w:proofErr w:type="spellEnd"/>
+              <w:t>Zach Overy</w:t>
+            </w:r>
           </w:p>
         </w:tc>
         <w:tc>
@@ -376,6 +371,13 @@
           <w:szCs w:val="32"/>
         </w:rPr>
         <w:t xml:space="preserve"> October, Everyone in the group will present a test version of their project. Zach will present a test version of a top down camera that follows the player. John will present a test scenario which shows a working pop-up score. Joseph will present a test of the enemy AI. Shane will present a test version of the egg. Michael will present a test scenario, which will spawn a random number of different blocks that will be stored in a list</w:t>
+      </w:r>
+      <w:r>
+        <w:rPr>
+          <w:sz w:val="32"/>
+          <w:szCs w:val="32"/>
+        </w:rPr>
+        <w:t>. Everyone will be finished coding their individual portions of the project by the middle of November. John will then test everybody’s code and we will correct any errors in our code.</w:t>
       </w:r>
       <w:bookmarkStart w:id="0" w:name="_GoBack"/>
       <w:bookmarkEnd w:id="0"/>
@@ -391,7 +393,7 @@
 </file>
 
 <file path=word/styles.xml><?xml version="1.0" encoding="utf-8"?>
-<w:styles xmlns:mc="http://schemas.openxmlformats.org/markup-compatibility/2006" xmlns:r="http://schemas.openxmlformats.org/officeDocument/2006/relationships" xmlns:w="http://schemas.openxmlformats.org/wordprocessingml/2006/main" xmlns:w14="http://schemas.microsoft.com/office/word/2010/wordml" xmlns:w15="http://schemas.microsoft.com/office/word/2012/wordml" xmlns:w16se="http://schemas.microsoft.com/office/word/2015/wordml/symex" mc:Ignorable="w14 w15 w16se">
+<w:styles xmlns:mc="http://schemas.openxmlformats.org/markup-compatibility/2006" xmlns:r="http://schemas.openxmlformats.org/officeDocument/2006/relationships" xmlns:w="http://schemas.openxmlformats.org/wordprocessingml/2006/main" xmlns:w14="http://schemas.microsoft.com/office/word/2010/wordml" xmlns:w15="http://schemas.microsoft.com/office/word/2012/wordml" xmlns:w16cid="http://schemas.microsoft.com/office/word/2016/wordml/cid" xmlns:w16se="http://schemas.microsoft.com/office/word/2015/wordml/symex" mc:Ignorable="w14 w15 w16se w16cid">
   <w:docDefaults>
     <w:rPrDefault>
       <w:rPr>
@@ -407,7 +409,7 @@
       </w:pPr>
     </w:pPrDefault>
   </w:docDefaults>
-  <w:latentStyles w:defLockedState="0" w:defUIPriority="99" w:defSemiHidden="0" w:defUnhideWhenUsed="0" w:defQFormat="0" w:count="371">
+  <w:latentStyles w:defLockedState="0" w:defUIPriority="99" w:defSemiHidden="0" w:defUnhideWhenUsed="0" w:defQFormat="0" w:count="375">
     <w:lsdException w:name="Normal" w:uiPriority="0" w:qFormat="1"/>
     <w:lsdException w:name="heading 1" w:uiPriority="9" w:qFormat="1"/>
     <w:lsdException w:name="heading 2" w:semiHidden="1" w:uiPriority="9" w:unhideWhenUsed="1" w:qFormat="1"/>
@@ -513,7 +515,6 @@
     <w:lsdException w:name="HTML Sample" w:semiHidden="1" w:unhideWhenUsed="1"/>
     <w:lsdException w:name="HTML Typewriter" w:semiHidden="1" w:unhideWhenUsed="1"/>
     <w:lsdException w:name="HTML Variable" w:semiHidden="1" w:unhideWhenUsed="1"/>
-    <w:lsdException w:name="Normal Table" w:semiHidden="1" w:unhideWhenUsed="1"/>
     <w:lsdException w:name="annotation subject" w:semiHidden="1" w:unhideWhenUsed="1"/>
     <w:lsdException w:name="No List" w:semiHidden="1" w:unhideWhenUsed="1"/>
     <w:lsdException w:name="Outline List 1" w:semiHidden="1" w:unhideWhenUsed="1"/>
@@ -557,10 +558,8 @@
     <w:lsdException w:name="Table Elegant" w:semiHidden="1" w:unhideWhenUsed="1"/>
     <w:lsdException w:name="Table Professional" w:semiHidden="1" w:unhideWhenUsed="1"/>
     <w:lsdException w:name="Table Subtle 1" w:semiHidden="1" w:unhideWhenUsed="1"/>
-    <w:lsdException w:name="Table Subtle 2" w:semiHidden="1" w:unhideWhenUsed="1"/>
     <w:lsdException w:name="Table Web 1" w:semiHidden="1" w:unhideWhenUsed="1"/>
     <w:lsdException w:name="Table Web 2" w:semiHidden="1" w:unhideWhenUsed="1"/>
-    <w:lsdException w:name="Table Web 3" w:semiHidden="1" w:unhideWhenUsed="1"/>
     <w:lsdException w:name="Balloon Text" w:semiHidden="1" w:unhideWhenUsed="1"/>
     <w:lsdException w:name="Table Grid" w:uiPriority="39"/>
     <w:lsdException w:name="Table Theme" w:semiHidden="1" w:unhideWhenUsed="1"/>
@@ -779,6 +778,10 @@
     <w:lsdException w:name="List Table 5 Dark Accent 6" w:uiPriority="50"/>
     <w:lsdException w:name="List Table 6 Colorful Accent 6" w:uiPriority="51"/>
     <w:lsdException w:name="List Table 7 Colorful Accent 6" w:uiPriority="52"/>
+    <w:lsdException w:name="Mention" w:semiHidden="1" w:unhideWhenUsed="1"/>
+    <w:lsdException w:name="Smart Hyperlink" w:semiHidden="1" w:unhideWhenUsed="1"/>
+    <w:lsdException w:name="Hashtag" w:semiHidden="1" w:unhideWhenUsed="1"/>
+    <w:lsdException w:name="Unresolved Mention" w:semiHidden="1" w:unhideWhenUsed="1"/>
   </w:latentStyles>
   <w:style w:type="paragraph" w:default="1" w:styleId="Normal">
     <w:name w:val="Normal"/>

</xml_diff>